<commit_message>
Adding in final changes to Javier's Branch for Demo.
</commit_message>
<xml_diff>
--- a/Presentation April 2nd.docx
+++ b/Presentation April 2nd.docx
@@ -29,8 +29,6 @@
           <w:b/>
         </w:rPr>
       </w:pPr>
-      <w:bookmarkStart w:id="0" w:name="_GoBack"/>
-      <w:bookmarkEnd w:id="0"/>
     </w:p>
     <w:p>
       <w:pPr>
@@ -376,13 +374,7 @@
               <w:rPr>
                 <w:b/>
               </w:rPr>
-              <w:t xml:space="preserve">View Organs </w:t>
-            </w:r>
-            <w:r>
-              <w:rPr>
-                <w:b/>
-              </w:rPr>
-              <w:t>under Medical Personnel</w:t>
+              <w:t>View Organs under Medical Personnel</w:t>
             </w:r>
           </w:p>
         </w:tc>
@@ -423,13 +415,7 @@
               <w:rPr>
                 <w:b/>
               </w:rPr>
-              <w:t xml:space="preserve">View Donors </w:t>
-            </w:r>
-            <w:r>
-              <w:rPr>
-                <w:b/>
-              </w:rPr>
-              <w:t>under Medical Personnel</w:t>
+              <w:t>View Donors under Medical Personnel</w:t>
             </w:r>
           </w:p>
         </w:tc>
@@ -489,9 +475,9 @@
             <w:r>
               <w:rPr>
                 <w:b/>
-                <w:color w:val="00B050"/>
-              </w:rPr>
-              <w:t>Complete</w:t>
+                <w:color w:val="ED7D31" w:themeColor="accent2"/>
+              </w:rPr>
+              <w:t>Needs Integration</w:t>
             </w:r>
           </w:p>
         </w:tc>
@@ -903,6 +889,8 @@
           <w:b/>
         </w:rPr>
       </w:pPr>
+      <w:bookmarkStart w:id="0" w:name="_GoBack"/>
+      <w:bookmarkEnd w:id="0"/>
     </w:p>
     <w:sectPr>
       <w:pgSz w:w="12240" w:h="15840"/>

</xml_diff>